<commit_message>
Atualizando todos os erros
</commit_message>
<xml_diff>
--- a/docs/PROJETO GB - BibliotecaFacil.docx
+++ b/docs/PROJETO GB - BibliotecaFacil.docx
@@ -197,6 +197,7 @@
       <w:proofErr w:type="spellStart"/>
       <w:r>
         <w:rPr>
+          <w:b/>
           <w:sz w:val="28"/>
           <w:szCs w:val="28"/>
         </w:rPr>
@@ -204,6 +205,7 @@
       </w:r>
       <w:r>
         <w:rPr>
+          <w:b/>
           <w:sz w:val="28"/>
           <w:szCs w:val="28"/>
         </w:rPr>
@@ -334,182 +336,166 @@
       <w:pPr>
         <w:jc w:val="both"/>
       </w:pPr>
-      <w:r>
-        <w:t>LISTA DE ILUSTRAÇÕES SE HOUVER (GERAR AUTOMATICO)</w:t>
-      </w:r>
-    </w:p>
-    <w:p>
-      <w:pPr>
-        <w:jc w:val="both"/>
-      </w:pPr>
-    </w:p>
-    <w:p>
-      <w:pPr>
-        <w:jc w:val="both"/>
-      </w:pPr>
-    </w:p>
-    <w:p>
-      <w:pPr>
-        <w:jc w:val="both"/>
-      </w:pPr>
-    </w:p>
-    <w:p>
-      <w:pPr>
-        <w:jc w:val="both"/>
-      </w:pPr>
-    </w:p>
-    <w:p>
-      <w:pPr>
-        <w:jc w:val="both"/>
-      </w:pPr>
-    </w:p>
-    <w:p>
-      <w:pPr>
-        <w:jc w:val="both"/>
-      </w:pPr>
-    </w:p>
-    <w:p>
-      <w:pPr>
-        <w:jc w:val="both"/>
-      </w:pPr>
-    </w:p>
-    <w:p>
-      <w:pPr>
-        <w:jc w:val="both"/>
-      </w:pPr>
-    </w:p>
-    <w:p>
-      <w:pPr>
-        <w:jc w:val="both"/>
-      </w:pPr>
-    </w:p>
-    <w:p>
-      <w:pPr>
-        <w:jc w:val="both"/>
-      </w:pPr>
-    </w:p>
-    <w:p>
-      <w:pPr>
-        <w:jc w:val="both"/>
-      </w:pPr>
-    </w:p>
-    <w:p>
-      <w:pPr>
-        <w:jc w:val="both"/>
-      </w:pPr>
-    </w:p>
-    <w:p>
-      <w:pPr>
-        <w:jc w:val="both"/>
-      </w:pPr>
-    </w:p>
-    <w:p>
-      <w:pPr>
-        <w:jc w:val="both"/>
-      </w:pPr>
-    </w:p>
-    <w:p>
-      <w:pPr>
-        <w:jc w:val="both"/>
-      </w:pPr>
-    </w:p>
-    <w:p>
-      <w:pPr>
-        <w:jc w:val="both"/>
-      </w:pPr>
-    </w:p>
-    <w:p>
-      <w:pPr>
-        <w:jc w:val="both"/>
-      </w:pPr>
-    </w:p>
-    <w:p>
-      <w:pPr>
-        <w:jc w:val="both"/>
-      </w:pPr>
-    </w:p>
-    <w:p>
-      <w:pPr>
-        <w:jc w:val="both"/>
-      </w:pPr>
-    </w:p>
-    <w:p>
-      <w:pPr>
-        <w:jc w:val="both"/>
-      </w:pPr>
-    </w:p>
-    <w:p>
-      <w:pPr>
-        <w:jc w:val="both"/>
-      </w:pPr>
-    </w:p>
-    <w:p>
-      <w:pPr>
-        <w:jc w:val="both"/>
-      </w:pPr>
-    </w:p>
-    <w:p>
-      <w:pPr>
-        <w:jc w:val="both"/>
-      </w:pPr>
-    </w:p>
-    <w:p>
-      <w:pPr>
-        <w:jc w:val="both"/>
-      </w:pPr>
-    </w:p>
-    <w:p>
-      <w:pPr>
-        <w:jc w:val="both"/>
-      </w:pPr>
-    </w:p>
-    <w:p>
-      <w:pPr>
-        <w:jc w:val="both"/>
-      </w:pPr>
-    </w:p>
-    <w:p>
-      <w:pPr>
-        <w:jc w:val="both"/>
-      </w:pPr>
-    </w:p>
-    <w:p>
-      <w:pPr>
-        <w:jc w:val="both"/>
-      </w:pPr>
-    </w:p>
-    <w:p>
-      <w:pPr>
-        <w:jc w:val="both"/>
-      </w:pPr>
-    </w:p>
-    <w:p>
-      <w:pPr>
-        <w:jc w:val="both"/>
-      </w:pPr>
-    </w:p>
-    <w:p>
-      <w:pPr>
-        <w:jc w:val="both"/>
-      </w:pPr>
-    </w:p>
-    <w:p>
-      <w:pPr>
-        <w:jc w:val="both"/>
-      </w:pPr>
-    </w:p>
-    <w:p>
-      <w:pPr>
-        <w:jc w:val="both"/>
-      </w:pPr>
-    </w:p>
-    <w:p>
-      <w:pPr>
-        <w:jc w:val="both"/>
-      </w:pPr>
-      <w:r>
-        <w:t>TABELAS SE HOUVER (GERAR AUTOMATICO)</w:t>
-      </w:r>
+    </w:p>
+    <w:p>
+      <w:pPr>
+        <w:jc w:val="both"/>
+      </w:pPr>
+    </w:p>
+    <w:p>
+      <w:pPr>
+        <w:jc w:val="both"/>
+      </w:pPr>
+    </w:p>
+    <w:p>
+      <w:pPr>
+        <w:jc w:val="both"/>
+      </w:pPr>
+    </w:p>
+    <w:p>
+      <w:pPr>
+        <w:jc w:val="both"/>
+      </w:pPr>
+    </w:p>
+    <w:p>
+      <w:pPr>
+        <w:jc w:val="both"/>
+      </w:pPr>
+    </w:p>
+    <w:p>
+      <w:pPr>
+        <w:jc w:val="both"/>
+      </w:pPr>
+    </w:p>
+    <w:p>
+      <w:pPr>
+        <w:jc w:val="both"/>
+      </w:pPr>
+    </w:p>
+    <w:p>
+      <w:pPr>
+        <w:jc w:val="both"/>
+      </w:pPr>
+    </w:p>
+    <w:p>
+      <w:pPr>
+        <w:jc w:val="both"/>
+      </w:pPr>
+    </w:p>
+    <w:p>
+      <w:pPr>
+        <w:jc w:val="both"/>
+      </w:pPr>
+    </w:p>
+    <w:p>
+      <w:pPr>
+        <w:jc w:val="both"/>
+      </w:pPr>
+    </w:p>
+    <w:p>
+      <w:pPr>
+        <w:jc w:val="both"/>
+      </w:pPr>
+    </w:p>
+    <w:p>
+      <w:pPr>
+        <w:jc w:val="both"/>
+      </w:pPr>
+    </w:p>
+    <w:p>
+      <w:pPr>
+        <w:jc w:val="both"/>
+      </w:pPr>
+    </w:p>
+    <w:p>
+      <w:pPr>
+        <w:jc w:val="both"/>
+      </w:pPr>
+    </w:p>
+    <w:p>
+      <w:pPr>
+        <w:jc w:val="both"/>
+      </w:pPr>
+    </w:p>
+    <w:p>
+      <w:pPr>
+        <w:jc w:val="both"/>
+      </w:pPr>
+    </w:p>
+    <w:p>
+      <w:pPr>
+        <w:jc w:val="both"/>
+      </w:pPr>
+    </w:p>
+    <w:p>
+      <w:pPr>
+        <w:jc w:val="both"/>
+      </w:pPr>
+    </w:p>
+    <w:p>
+      <w:pPr>
+        <w:jc w:val="both"/>
+      </w:pPr>
+    </w:p>
+    <w:p>
+      <w:pPr>
+        <w:jc w:val="both"/>
+      </w:pPr>
+    </w:p>
+    <w:p>
+      <w:pPr>
+        <w:jc w:val="both"/>
+      </w:pPr>
+    </w:p>
+    <w:p>
+      <w:pPr>
+        <w:jc w:val="both"/>
+      </w:pPr>
+    </w:p>
+    <w:p>
+      <w:pPr>
+        <w:jc w:val="both"/>
+      </w:pPr>
+    </w:p>
+    <w:p>
+      <w:pPr>
+        <w:jc w:val="both"/>
+      </w:pPr>
+    </w:p>
+    <w:p>
+      <w:pPr>
+        <w:jc w:val="both"/>
+      </w:pPr>
+    </w:p>
+    <w:p>
+      <w:pPr>
+        <w:jc w:val="both"/>
+      </w:pPr>
+    </w:p>
+    <w:p>
+      <w:pPr>
+        <w:jc w:val="both"/>
+      </w:pPr>
+    </w:p>
+    <w:p>
+      <w:pPr>
+        <w:jc w:val="both"/>
+      </w:pPr>
+    </w:p>
+    <w:p>
+      <w:pPr>
+        <w:jc w:val="both"/>
+      </w:pPr>
+    </w:p>
+    <w:p>
+      <w:pPr>
+        <w:jc w:val="both"/>
+      </w:pPr>
+    </w:p>
+    <w:p>
+      <w:pPr>
+        <w:jc w:val="both"/>
+      </w:pPr>
     </w:p>
     <w:p>
       <w:pPr>
@@ -972,112 +958,58 @@
     <w:p>
       <w:pPr>
         <w:jc w:val="both"/>
-        <w:rPr>
-          <w:highlight w:val="yellow"/>
-        </w:rPr>
-      </w:pPr>
-      <w:r>
-        <w:rPr>
-          <w:highlight w:val="yellow"/>
-        </w:rPr>
+      </w:pPr>
+      <w:r>
+        <w:t xml:space="preserve">A </w:t>
+      </w:r>
+      <w:proofErr w:type="spellStart"/>
+      <w:r>
+        <w:t>BibliotecaFácil</w:t>
+      </w:r>
+      <w:proofErr w:type="spellEnd"/>
+      <w:r>
+        <w:t xml:space="preserve"> é uma plataforma online inovadora e acessível para estudantes que buscam uma experiência intuitiva e sem complicações no uso de uma biblioteca escolar. Com um design simples e amigável, essa biblioteca oferece uma </w:t>
+      </w:r>
+      <w:r>
         <w:lastRenderedPageBreak/>
-        <w:t xml:space="preserve">A </w:t>
+        <w:t>ampla variedade de funcionalidades, como empréstimos de livros, criação de contas pessoais e até opções de customização para tornar sua experiência única.</w:t>
+      </w:r>
+    </w:p>
+    <w:p>
+      <w:pPr>
+        <w:jc w:val="both"/>
+      </w:pPr>
+      <w:r>
+        <w:t xml:space="preserve">O sistema de gerenciamento é eficaz e descomplicado, permitindo que os usuários façam cadastro, empréstimos e até sugiram novos títulos para serem adicionados ao acervo, tudo de forma rápida e prática. Com a </w:t>
       </w:r>
       <w:proofErr w:type="spellStart"/>
       <w:r>
-        <w:rPr>
-          <w:highlight w:val="yellow"/>
-        </w:rPr>
         <w:t>BibliotecaFácil</w:t>
       </w:r>
       <w:proofErr w:type="spellEnd"/>
       <w:r>
-        <w:rPr>
-          <w:highlight w:val="yellow"/>
-        </w:rPr>
-        <w:t xml:space="preserve"> é uma plataforma online inovadora e acessível para</w:t>
-      </w:r>
-      <w:r>
-        <w:t xml:space="preserve"> </w:t>
-      </w:r>
-      <w:r>
-        <w:rPr>
-          <w:highlight w:val="yellow"/>
-        </w:rPr>
-        <w:t>estudantes que buscam uma experiência intuitiva e sem complicações no uso de uma</w:t>
-      </w:r>
-      <w:r>
-        <w:t xml:space="preserve"> </w:t>
-      </w:r>
-      <w:r>
-        <w:rPr>
-          <w:highlight w:val="yellow"/>
-        </w:rPr>
-        <w:t>biblioteca escolar. Com um design simples e amigável, essa biblioteca oferece uma ampla variedade de funcionalidades, como empréstimos de livros, criação de contas pessoais e até opções de customização para tornar sua experiência única.</w:t>
-      </w:r>
-    </w:p>
-    <w:p>
-      <w:pPr>
-        <w:jc w:val="both"/>
-        <w:rPr>
-          <w:highlight w:val="yellow"/>
-        </w:rPr>
-      </w:pPr>
-      <w:r>
-        <w:rPr>
-          <w:highlight w:val="yellow"/>
-        </w:rPr>
-        <w:t xml:space="preserve">O sistema de gerenciamento é eficaz e descomplicado, permitindo que os usuários façam cadastro, empréstimos e até sugiram novos títulos para serem adicionados ao acervo, tudo de forma rápida e prática. Com a </w:t>
-      </w:r>
-      <w:proofErr w:type="spellStart"/>
-      <w:r>
-        <w:rPr>
-          <w:highlight w:val="yellow"/>
-        </w:rPr>
-        <w:t>BibliotecaFácil</w:t>
-      </w:r>
-      <w:proofErr w:type="spellEnd"/>
-      <w:r>
-        <w:rPr>
-          <w:highlight w:val="yellow"/>
-        </w:rPr>
         <w:t>, a interação com a biblioteca</w:t>
       </w:r>
       <w:r>
-        <w:rPr>
-          <w:highlight w:val="yellow"/>
-        </w:rPr>
         <w:t xml:space="preserve"> se torna mais ágil e agradável</w:t>
       </w:r>
     </w:p>
     <w:p>
       <w:pPr>
         <w:jc w:val="both"/>
-        <w:rPr>
-          <w:highlight w:val="yellow"/>
-        </w:rPr>
-      </w:pPr>
-    </w:p>
-    <w:p>
-      <w:pPr>
-        <w:jc w:val="both"/>
-        <w:rPr>
-          <w:highlight w:val="yellow"/>
-        </w:rPr>
-      </w:pPr>
-      <w:r>
-        <w:rPr>
-          <w:highlight w:val="yellow"/>
-        </w:rPr>
+      </w:pPr>
+    </w:p>
+    <w:p>
+      <w:pPr>
+        <w:jc w:val="both"/>
+      </w:pPr>
+      <w:r>
         <w:t>O diferencial desse sistema está na sua digitalização completa, proporcionando uma experiência de pesquisa clara e direta. Através da plataforma, é possível fazer reservas de livros, acompanhar futuros lançamentos e gerenciar os empréstimos de qualquer lugar com acesso à internet. A devolução de livros também é simplificada, com notificações que avisam a data de retorno.</w:t>
       </w:r>
     </w:p>
     <w:p>
       <w:pPr>
         <w:jc w:val="both"/>
-        <w:rPr>
-          <w:highlight w:val="yellow"/>
-        </w:rPr>
       </w:pPr>
     </w:p>
     <w:p>
@@ -1183,6 +1115,29 @@
       <w:pPr>
         <w:jc w:val="both"/>
       </w:pPr>
+      <w:r>
+        <w:t>Os requisitos de sistema</w:t>
+      </w:r>
+      <w:r>
+        <w:t xml:space="preserve"> estabelecem as tarefas que o software precisa realizar (requisitos funcionais) e a maneira como ele deve funcionar (requisitos não funcionais). Os requisitos funcionais definem as funcionalidades, tais como o registro </w:t>
+      </w:r>
+      <w:r>
+        <w:lastRenderedPageBreak/>
+        <w:t>de usuários e a gestão de dados, enquanto os requisitos não funcionais abordam questões como desempenho, segurança e usabilidade. Em um sistema de administração de biblioteca, isso envolve acompanhar empréstimos e devoluções, salvaguardar informações dos estudantes e assegurar que o sistema seja de fácil utilização. É crucial registrar esses requisitos de maneira transparente para orientar o desenvolvimento e assegurar que o sistema cumpra as expectativas.</w:t>
+      </w:r>
+    </w:p>
+    <w:p>
+      <w:pPr>
+        <w:jc w:val="both"/>
+        <w:rPr>
+          <w:b/>
+        </w:rPr>
+      </w:pPr>
+    </w:p>
+    <w:p>
+      <w:pPr>
+        <w:jc w:val="both"/>
+      </w:pPr>
     </w:p>
     <w:p>
       <w:pPr>
@@ -1197,14 +1152,18 @@
       <w:pPr>
         <w:jc w:val="both"/>
       </w:pPr>
-      <w:bookmarkStart w:id="0" w:name="_GoBack"/>
-      <w:bookmarkEnd w:id="0"/>
-    </w:p>
-    <w:p>
-      <w:pPr>
-        <w:jc w:val="both"/>
-      </w:pPr>
-      <w:r>
+    </w:p>
+    <w:p>
+      <w:pPr>
+        <w:jc w:val="both"/>
+        <w:rPr>
+          <w:b/>
+        </w:rPr>
+      </w:pPr>
+      <w:r>
+        <w:rPr>
+          <w:b/>
+        </w:rPr>
         <w:t>2.1 Requisitos funcionais</w:t>
       </w:r>
     </w:p>
@@ -1281,6 +1240,8 @@
             <w:r>
               <w:t>RF001</w:t>
             </w:r>
+            <w:bookmarkStart w:id="0" w:name="_GoBack"/>
+            <w:bookmarkEnd w:id="0"/>
           </w:p>
         </w:tc>
         <w:tc>
@@ -1661,7 +1622,6 @@
       <w:r>
         <w:rPr>
           <w:color w:val="000000"/>
-          <w:highlight w:val="yellow"/>
         </w:rPr>
         <w:t>Preencher com os demais campos</w:t>
       </w:r>
@@ -1696,6 +1656,7 @@
         <w:rPr>
           <w:color w:val="000000"/>
         </w:rPr>
+        <w:lastRenderedPageBreak/>
         <w:t>O sistema deve validar os campos obrigatórios.</w:t>
       </w:r>
     </w:p>
@@ -2129,14 +2090,13 @@
         <w:jc w:val="both"/>
         <w:rPr>
           <w:color w:val="000000"/>
-          <w:highlight w:val="yellow"/>
-        </w:rPr>
-      </w:pPr>
-      <w:r>
-        <w:rPr>
-          <w:color w:val="000000"/>
-          <w:highlight w:val="yellow"/>
-        </w:rPr>
+        </w:rPr>
+      </w:pPr>
+      <w:r>
+        <w:rPr>
+          <w:color w:val="000000"/>
+        </w:rPr>
+        <w:lastRenderedPageBreak/>
         <w:t>Se houver empréstimos associados, o sistema deve impedir a exclusão e informar o usuário.</w:t>
       </w:r>
     </w:p>
@@ -2228,15 +2188,26 @@
         <w:rPr>
           <w:color w:val="000000"/>
         </w:rPr>
-        <w:lastRenderedPageBreak/>
         <w:t>O livro deve ser removido da lista de acervo e não deve aparecer nas buscas e consultas.</w:t>
       </w:r>
     </w:p>
     <w:p>
       <w:pPr>
         <w:jc w:val="both"/>
-      </w:pPr>
-      <w:r>
+        <w:rPr>
+          <w:b/>
+        </w:rPr>
+      </w:pPr>
+      <w:r>
+        <w:rPr>
+          <w:b/>
+        </w:rPr>
+        <w:t xml:space="preserve">2.2.4 </w:t>
+      </w:r>
+      <w:r>
+        <w:rPr>
+          <w:b/>
+        </w:rPr>
         <w:t>RF004 – Cadastro Aluno</w:t>
       </w:r>
     </w:p>
@@ -2245,23 +2216,15 @@
         <w:jc w:val="both"/>
       </w:pPr>
       <w:r>
-        <w:t>Descrição: O sistema deve per</w:t>
-      </w:r>
-      <w:r>
-        <w:t xml:space="preserve">mitir que o usuário faça um Cadastro de seu </w:t>
-      </w:r>
-      <w:proofErr w:type="spellStart"/>
-      <w:r>
-        <w:t>login</w:t>
-      </w:r>
-      <w:proofErr w:type="spellEnd"/>
-    </w:p>
-    <w:p>
-      <w:pPr>
-        <w:jc w:val="both"/>
-      </w:pPr>
-      <w:r>
-        <w:t>Prioridade Alta</w:t>
+        <w:t>Descrição: O sistema deve permitir que o usuário cadastre novos livros no acervo da biblioteca.</w:t>
+      </w:r>
+    </w:p>
+    <w:p>
+      <w:pPr>
+        <w:jc w:val="both"/>
+      </w:pPr>
+      <w:r>
+        <w:t>Prioridade: Alta</w:t>
       </w:r>
     </w:p>
     <w:p>
@@ -2274,564 +2237,664 @@
     </w:p>
     <w:p>
       <w:pPr>
-        <w:pStyle w:val="PargrafodaLista"/>
         <w:numPr>
           <w:ilvl w:val="0"/>
-          <w:numId w:val="11"/>
+          <w:numId w:val="3"/>
         </w:numPr>
-        <w:jc w:val="both"/>
-      </w:pPr>
-      <w:r>
-        <w:t>Identifica</w:t>
-      </w:r>
-      <w:r>
-        <w:t>ções do aluno (Nome, número da matrícula do Aluno e Data de nascimento</w:t>
-      </w:r>
-      <w:r>
-        <w:t>)</w:t>
-      </w:r>
-      <w:r>
-        <w:t>.</w:t>
-      </w:r>
-    </w:p>
-    <w:p>
-      <w:pPr>
-        <w:pStyle w:val="PargrafodaLista"/>
+        <w:pBdr>
+          <w:top w:val="nil"/>
+          <w:left w:val="nil"/>
+          <w:bottom w:val="nil"/>
+          <w:right w:val="nil"/>
+          <w:between w:val="nil"/>
+        </w:pBdr>
+        <w:jc w:val="both"/>
+        <w:rPr>
+          <w:color w:val="000000"/>
+        </w:rPr>
+      </w:pPr>
+      <w:r>
+        <w:rPr>
+          <w:color w:val="000000"/>
+        </w:rPr>
+        <w:t xml:space="preserve">Identidade do Aluno </w:t>
+      </w:r>
+      <w:r>
+        <w:rPr>
+          <w:color w:val="000000"/>
+        </w:rPr>
+        <w:t>(obrigatório).</w:t>
+      </w:r>
+    </w:p>
+    <w:p>
+      <w:pPr>
         <w:numPr>
           <w:ilvl w:val="0"/>
-          <w:numId w:val="11"/>
+          <w:numId w:val="3"/>
         </w:numPr>
-        <w:jc w:val="both"/>
-      </w:pPr>
-      <w:r>
-        <w:t>Identificações do Aluno Pessoais (CPF, RG) (Obrigatório).</w:t>
-      </w:r>
-    </w:p>
-    <w:p>
-      <w:pPr>
-        <w:pStyle w:val="PargrafodaLista"/>
+        <w:pBdr>
+          <w:top w:val="nil"/>
+          <w:left w:val="nil"/>
+          <w:bottom w:val="nil"/>
+          <w:right w:val="nil"/>
+          <w:between w:val="nil"/>
+        </w:pBdr>
+        <w:jc w:val="both"/>
+        <w:rPr>
+          <w:color w:val="000000"/>
+        </w:rPr>
+      </w:pPr>
+      <w:r>
+        <w:rPr>
+          <w:color w:val="000000"/>
+        </w:rPr>
+        <w:t>Preencher com os demais campos</w:t>
+      </w:r>
+    </w:p>
+    <w:p>
+      <w:pPr>
+        <w:jc w:val="both"/>
+      </w:pPr>
+      <w:r>
+        <w:t>Processamento:</w:t>
+      </w:r>
+    </w:p>
+    <w:p>
+      <w:pPr>
         <w:numPr>
           <w:ilvl w:val="0"/>
-          <w:numId w:val="11"/>
+          <w:numId w:val="4"/>
         </w:numPr>
-        <w:jc w:val="both"/>
-      </w:pPr>
-      <w:r>
-        <w:t xml:space="preserve">Criar </w:t>
-      </w:r>
-      <w:proofErr w:type="spellStart"/>
-      <w:r>
-        <w:t>Login</w:t>
-      </w:r>
-      <w:proofErr w:type="spellEnd"/>
-      <w:r>
-        <w:t xml:space="preserve"> e Senha.</w:t>
-      </w:r>
-    </w:p>
-    <w:p>
-      <w:pPr>
-        <w:jc w:val="both"/>
-      </w:pPr>
-      <w:r>
-        <w:t xml:space="preserve">Processamento: </w:t>
-      </w:r>
-    </w:p>
-    <w:p>
-      <w:pPr>
-        <w:pStyle w:val="PargrafodaLista"/>
+        <w:pBdr>
+          <w:top w:val="nil"/>
+          <w:left w:val="nil"/>
+          <w:bottom w:val="nil"/>
+          <w:right w:val="nil"/>
+          <w:between w:val="nil"/>
+        </w:pBdr>
+        <w:jc w:val="both"/>
+        <w:rPr>
+          <w:color w:val="000000"/>
+        </w:rPr>
+      </w:pPr>
+      <w:r>
+        <w:rPr>
+          <w:color w:val="000000"/>
+        </w:rPr>
+        <w:t>O sistema deve validar os campos obrigatórios.</w:t>
+      </w:r>
+    </w:p>
+    <w:p>
+      <w:pPr>
+        <w:jc w:val="both"/>
+      </w:pPr>
+      <w:r>
+        <w:t>Saída:</w:t>
+      </w:r>
+    </w:p>
+    <w:p>
+      <w:pPr>
         <w:numPr>
           <w:ilvl w:val="0"/>
-          <w:numId w:val="11"/>
+          <w:numId w:val="4"/>
         </w:numPr>
-        <w:jc w:val="both"/>
-      </w:pPr>
-      <w:r>
-        <w:t>O sistema deve verificar as informações dos alunos, para ver se está correto</w:t>
-      </w:r>
-      <w:r>
+        <w:pBdr>
+          <w:top w:val="nil"/>
+          <w:left w:val="nil"/>
+          <w:bottom w:val="nil"/>
+          <w:right w:val="nil"/>
+          <w:between w:val="nil"/>
+        </w:pBdr>
+        <w:jc w:val="both"/>
+        <w:rPr>
+          <w:color w:val="000000"/>
+        </w:rPr>
+      </w:pPr>
+      <w:r>
+        <w:rPr>
+          <w:color w:val="000000"/>
+        </w:rPr>
+        <w:t xml:space="preserve">Mensagem de sucesso ao cadastrar o </w:t>
+      </w:r>
+      <w:r>
+        <w:rPr>
+          <w:color w:val="000000"/>
+        </w:rPr>
+        <w:t>Aluno</w:t>
+      </w:r>
+      <w:r>
+        <w:rPr>
+          <w:color w:val="000000"/>
+        </w:rPr>
         <w:t>.</w:t>
       </w:r>
     </w:p>
     <w:p>
       <w:pPr>
-        <w:jc w:val="both"/>
-      </w:pPr>
-      <w:r>
-        <w:t xml:space="preserve"> Saída:</w:t>
-      </w:r>
-    </w:p>
-    <w:p>
-      <w:pPr>
-        <w:pStyle w:val="PargrafodaLista"/>
         <w:numPr>
           <w:ilvl w:val="0"/>
-          <w:numId w:val="11"/>
+          <w:numId w:val="4"/>
         </w:numPr>
-        <w:jc w:val="both"/>
-      </w:pPr>
-      <w:r>
-        <w:t>Mensagem que o Aluno foi cadastrado com Sucesso</w:t>
-      </w:r>
-      <w:r>
-        <w:t>.</w:t>
-      </w:r>
-    </w:p>
-    <w:p>
-      <w:pPr>
-        <w:pStyle w:val="PargrafodaLista"/>
+        <w:pBdr>
+          <w:top w:val="nil"/>
+          <w:left w:val="nil"/>
+          <w:bottom w:val="nil"/>
+          <w:right w:val="nil"/>
+          <w:between w:val="nil"/>
+        </w:pBdr>
+        <w:jc w:val="both"/>
+        <w:rPr>
+          <w:color w:val="000000"/>
+        </w:rPr>
+      </w:pPr>
+      <w:r>
+        <w:rPr>
+          <w:color w:val="000000"/>
+        </w:rPr>
+        <w:t>Mensagem de erro em caso de campos obrigatórios não preenchidos ou duplicidade de cadastro.</w:t>
+      </w:r>
+    </w:p>
+    <w:p>
+      <w:pPr>
+        <w:jc w:val="both"/>
+      </w:pPr>
+      <w:r>
+        <w:t>Pós-condição:</w:t>
+      </w:r>
+    </w:p>
+    <w:p>
+      <w:pPr>
         <w:numPr>
           <w:ilvl w:val="0"/>
-          <w:numId w:val="11"/>
+          <w:numId w:val="5"/>
         </w:numPr>
-        <w:jc w:val="both"/>
-      </w:pPr>
-      <w:r>
-        <w:t>Mensagem que o Aluno agora pode usar o site com o seu cadastro</w:t>
-      </w:r>
-      <w:r>
-        <w:t>.</w:t>
-      </w:r>
-    </w:p>
-    <w:p>
-      <w:pPr>
-        <w:jc w:val="both"/>
-      </w:pPr>
-      <w:r>
-        <w:t>Pós condição:</w:t>
-      </w:r>
-    </w:p>
-    <w:p>
-      <w:pPr>
-        <w:pStyle w:val="PargrafodaLista"/>
+        <w:pBdr>
+          <w:top w:val="nil"/>
+          <w:left w:val="nil"/>
+          <w:bottom w:val="nil"/>
+          <w:right w:val="nil"/>
+          <w:between w:val="nil"/>
+        </w:pBdr>
+        <w:jc w:val="both"/>
+        <w:rPr>
+          <w:color w:val="000000"/>
+        </w:rPr>
+      </w:pPr>
+      <w:r>
+        <w:rPr>
+          <w:color w:val="000000"/>
+        </w:rPr>
+        <w:t>O</w:t>
+      </w:r>
+      <w:r>
+        <w:rPr>
+          <w:color w:val="000000"/>
+        </w:rPr>
+        <w:t xml:space="preserve"> Aluno</w:t>
+      </w:r>
+      <w:r>
+        <w:rPr>
+          <w:color w:val="000000"/>
+        </w:rPr>
+        <w:t xml:space="preserve"> cadastrado deve ser exib</w:t>
+      </w:r>
+      <w:r>
+        <w:rPr>
+          <w:color w:val="000000"/>
+        </w:rPr>
+        <w:t>ido</w:t>
+      </w:r>
+    </w:p>
+    <w:p>
+      <w:pPr>
+        <w:pBdr>
+          <w:top w:val="nil"/>
+          <w:left w:val="nil"/>
+          <w:bottom w:val="nil"/>
+          <w:right w:val="nil"/>
+          <w:between w:val="nil"/>
+        </w:pBdr>
+        <w:ind w:left="1429" w:firstLine="0"/>
+        <w:jc w:val="both"/>
+        <w:rPr>
+          <w:color w:val="000000"/>
+        </w:rPr>
+      </w:pPr>
+    </w:p>
+    <w:p>
+      <w:pPr>
+        <w:jc w:val="both"/>
+        <w:rPr>
+          <w:b/>
+        </w:rPr>
+      </w:pPr>
+      <w:r>
+        <w:rPr>
+          <w:b/>
+        </w:rPr>
+        <w:t xml:space="preserve">2.2.5 </w:t>
+      </w:r>
+      <w:r>
+        <w:rPr>
+          <w:b/>
+        </w:rPr>
+        <w:t>RF005 – Editar Cadastro Aluno</w:t>
+      </w:r>
+    </w:p>
+    <w:p>
+      <w:pPr>
+        <w:jc w:val="both"/>
+      </w:pPr>
+      <w:r>
+        <w:t>Descrição: O sistema deve permitir que o usuário edite as informações de um livro previamente cadastrado.</w:t>
+      </w:r>
+    </w:p>
+    <w:p>
+      <w:pPr>
+        <w:jc w:val="both"/>
+      </w:pPr>
+      <w:r>
+        <w:t>Prioridade: Alta</w:t>
+      </w:r>
+    </w:p>
+    <w:p>
+      <w:pPr>
+        <w:jc w:val="both"/>
+      </w:pPr>
+      <w:r>
+        <w:t>Entrada:</w:t>
+      </w:r>
+    </w:p>
+    <w:p>
+      <w:pPr>
         <w:numPr>
           <w:ilvl w:val="0"/>
-          <w:numId w:val="12"/>
+          <w:numId w:val="5"/>
         </w:numPr>
-        <w:jc w:val="both"/>
-      </w:pPr>
-      <w:r>
-        <w:t xml:space="preserve">O Aluno com status de </w:t>
-      </w:r>
-      <w:proofErr w:type="spellStart"/>
-      <w:r>
-        <w:t>Login</w:t>
-      </w:r>
-      <w:proofErr w:type="spellEnd"/>
-      <w:r>
-        <w:t>.</w:t>
-      </w:r>
-    </w:p>
-    <w:p>
-      <w:r>
-        <w:br w:type="page"/>
-      </w:r>
-    </w:p>
-    <w:p>
-      <w:pPr>
-        <w:jc w:val="both"/>
-      </w:pPr>
-      <w:r>
-        <w:lastRenderedPageBreak/>
-        <w:t>RF005 – Editar Cadastro Aluno</w:t>
-      </w:r>
-    </w:p>
-    <w:p>
-      <w:pPr>
-        <w:jc w:val="both"/>
-      </w:pPr>
-      <w:r>
-        <w:t>Descrição: O sistema deve permitir que o usuário consiga editar seu cadastro feito.</w:t>
-      </w:r>
-    </w:p>
-    <w:p>
-      <w:pPr>
-        <w:jc w:val="both"/>
-      </w:pPr>
-      <w:r>
-        <w:t xml:space="preserve">Prioridade </w:t>
-      </w:r>
-      <w:r>
-        <w:t>Média</w:t>
-      </w:r>
-    </w:p>
-    <w:p>
-      <w:pPr>
-        <w:jc w:val="both"/>
-      </w:pPr>
-      <w:r>
-        <w:t>Entrada:</w:t>
-      </w:r>
-    </w:p>
-    <w:p>
-      <w:pPr>
-        <w:pStyle w:val="PargrafodaLista"/>
+        <w:pBdr>
+          <w:top w:val="nil"/>
+          <w:left w:val="nil"/>
+          <w:bottom w:val="nil"/>
+          <w:right w:val="nil"/>
+          <w:between w:val="nil"/>
+        </w:pBdr>
+        <w:jc w:val="both"/>
+        <w:rPr>
+          <w:color w:val="000000"/>
+        </w:rPr>
+      </w:pPr>
+      <w:r>
+        <w:rPr>
+          <w:color w:val="000000"/>
+        </w:rPr>
+        <w:t>Identificação do Aluno a ser editado (ID ou ISBN).</w:t>
+      </w:r>
+    </w:p>
+    <w:p>
+      <w:pPr>
         <w:numPr>
           <w:ilvl w:val="0"/>
-          <w:numId w:val="11"/>
+          <w:numId w:val="5"/>
         </w:numPr>
-        <w:jc w:val="both"/>
-      </w:pPr>
-      <w:r>
-        <w:t>Identifica</w:t>
-      </w:r>
-      <w:r>
-        <w:t>ção de Edição de cadastro do Aluno.</w:t>
-      </w:r>
-      <w:r>
-        <w:t xml:space="preserve"> </w:t>
-      </w:r>
-    </w:p>
-    <w:p>
-      <w:pPr>
-        <w:jc w:val="both"/>
-      </w:pPr>
-      <w:r>
-        <w:t xml:space="preserve">Processamento: </w:t>
-      </w:r>
-    </w:p>
-    <w:p>
-      <w:pPr>
-        <w:pStyle w:val="PargrafodaLista"/>
+        <w:pBdr>
+          <w:top w:val="nil"/>
+          <w:left w:val="nil"/>
+          <w:bottom w:val="nil"/>
+          <w:right w:val="nil"/>
+          <w:between w:val="nil"/>
+        </w:pBdr>
+        <w:jc w:val="both"/>
+        <w:rPr>
+          <w:color w:val="000000"/>
+        </w:rPr>
+      </w:pPr>
+      <w:r>
+        <w:rPr>
+          <w:color w:val="000000"/>
+        </w:rPr>
+        <w:t>Campos a serem editados (colocar aqui).</w:t>
+      </w:r>
+    </w:p>
+    <w:p>
+      <w:pPr>
+        <w:jc w:val="both"/>
+      </w:pPr>
+      <w:r>
+        <w:t>Processamento:</w:t>
+      </w:r>
+    </w:p>
+    <w:p>
+      <w:pPr>
         <w:numPr>
           <w:ilvl w:val="0"/>
-          <w:numId w:val="11"/>
+          <w:numId w:val="6"/>
         </w:numPr>
-        <w:jc w:val="both"/>
-      </w:pPr>
-      <w:r>
-        <w:t xml:space="preserve">O sistema deve verificar as informações </w:t>
-      </w:r>
-      <w:r>
-        <w:t>alteradas, são permitidas.</w:t>
-      </w:r>
-    </w:p>
-    <w:p>
-      <w:pPr>
-        <w:pStyle w:val="PargrafodaLista"/>
+        <w:pBdr>
+          <w:top w:val="nil"/>
+          <w:left w:val="nil"/>
+          <w:bottom w:val="nil"/>
+          <w:right w:val="nil"/>
+          <w:between w:val="nil"/>
+        </w:pBdr>
+        <w:jc w:val="both"/>
+        <w:rPr>
+          <w:color w:val="000000"/>
+        </w:rPr>
+      </w:pPr>
+      <w:r>
+        <w:rPr>
+          <w:color w:val="000000"/>
+        </w:rPr>
+        <w:t>O sistema deve validar os campos obrigatórios.</w:t>
+      </w:r>
+    </w:p>
+    <w:p>
+      <w:pPr>
+        <w:ind w:firstLine="0"/>
+        <w:jc w:val="both"/>
+      </w:pPr>
+    </w:p>
+    <w:p>
+      <w:pPr>
+        <w:jc w:val="both"/>
+      </w:pPr>
+      <w:r>
+        <w:t>Saída:</w:t>
+      </w:r>
+    </w:p>
+    <w:p>
+      <w:pPr>
         <w:numPr>
           <w:ilvl w:val="0"/>
-          <w:numId w:val="11"/>
+          <w:numId w:val="6"/>
         </w:numPr>
-        <w:jc w:val="both"/>
-      </w:pPr>
-      <w:r>
-        <w:t>O sistema depois de verificar as informações alteradas as aceitadas.</w:t>
-      </w:r>
-    </w:p>
-    <w:p>
-      <w:pPr>
-        <w:jc w:val="both"/>
-      </w:pPr>
-      <w:r>
-        <w:t xml:space="preserve"> Saída:</w:t>
-      </w:r>
-    </w:p>
-    <w:p>
-      <w:pPr>
-        <w:pStyle w:val="PargrafodaLista"/>
+        <w:pBdr>
+          <w:top w:val="nil"/>
+          <w:left w:val="nil"/>
+          <w:bottom w:val="nil"/>
+          <w:right w:val="nil"/>
+          <w:between w:val="nil"/>
+        </w:pBdr>
+        <w:jc w:val="both"/>
+        <w:rPr>
+          <w:color w:val="000000"/>
+        </w:rPr>
+      </w:pPr>
+      <w:r>
+        <w:rPr>
+          <w:color w:val="000000"/>
+        </w:rPr>
+        <w:t>Mensagem de sucesso ao salvar as alterações.</w:t>
+      </w:r>
+    </w:p>
+    <w:p>
+      <w:pPr>
         <w:numPr>
           <w:ilvl w:val="0"/>
-          <w:numId w:val="11"/>
+          <w:numId w:val="6"/>
         </w:numPr>
-        <w:jc w:val="both"/>
-      </w:pPr>
-      <w:r>
-        <w:t xml:space="preserve">Mensagem que o </w:t>
-      </w:r>
-      <w:r>
-        <w:t>cadastro do Aluno foi alterado</w:t>
-      </w:r>
-      <w:r>
-        <w:t xml:space="preserve"> com Sucesso</w:t>
-      </w:r>
-      <w:r>
-        <w:t>.</w:t>
-      </w:r>
-    </w:p>
-    <w:p>
-      <w:pPr>
-        <w:pStyle w:val="PargrafodaLista"/>
+        <w:pBdr>
+          <w:top w:val="nil"/>
+          <w:left w:val="nil"/>
+          <w:bottom w:val="nil"/>
+          <w:right w:val="nil"/>
+          <w:between w:val="nil"/>
+        </w:pBdr>
+        <w:jc w:val="both"/>
+        <w:rPr>
+          <w:color w:val="000000"/>
+        </w:rPr>
+      </w:pPr>
+      <w:r>
+        <w:rPr>
+          <w:color w:val="000000"/>
+        </w:rPr>
+        <w:t>Mensagem de erro caso haja duplicidade ou campos obrigatórios não preenchidos.</w:t>
+      </w:r>
+    </w:p>
+    <w:p>
+      <w:pPr>
+        <w:jc w:val="both"/>
+      </w:pPr>
+      <w:r>
+        <w:t>Pós-condição:</w:t>
+      </w:r>
+    </w:p>
+    <w:p>
+      <w:pPr>
         <w:numPr>
           <w:ilvl w:val="0"/>
-          <w:numId w:val="11"/>
+          <w:numId w:val="7"/>
         </w:numPr>
-        <w:jc w:val="both"/>
-      </w:pPr>
-      <w:r>
-        <w:t>Mensagem que o Aluno agora pode usar o site com o seu cadastro</w:t>
-      </w:r>
-      <w:r>
-        <w:t xml:space="preserve"> alterado novamente.</w:t>
-      </w:r>
-    </w:p>
-    <w:p>
-      <w:pPr>
-        <w:jc w:val="both"/>
-      </w:pPr>
-      <w:r>
-        <w:t>Pós condição:</w:t>
+        <w:pBdr>
+          <w:top w:val="nil"/>
+          <w:left w:val="nil"/>
+          <w:bottom w:val="nil"/>
+          <w:right w:val="nil"/>
+          <w:between w:val="nil"/>
+        </w:pBdr>
+        <w:jc w:val="both"/>
+        <w:rPr>
+          <w:color w:val="000000"/>
+        </w:rPr>
+      </w:pPr>
+      <w:r>
+        <w:rPr>
+          <w:color w:val="000000"/>
+        </w:rPr>
+        <w:t>As alterações devem ser refletidas no cadastro e nos registros de empréstimos associados ao livro.</w:t>
       </w:r>
     </w:p>
     <w:p>
       <w:pPr>
         <w:pStyle w:val="PargrafodaLista"/>
+        <w:ind w:left="1429" w:firstLine="0"/>
+        <w:jc w:val="both"/>
+      </w:pPr>
+    </w:p>
+    <w:p>
+      <w:pPr>
+        <w:jc w:val="both"/>
+        <w:rPr>
+          <w:b/>
+        </w:rPr>
+      </w:pPr>
+      <w:r>
+        <w:rPr>
+          <w:b/>
+        </w:rPr>
+        <w:t xml:space="preserve">2.2.6 </w:t>
+      </w:r>
+      <w:r>
+        <w:rPr>
+          <w:b/>
+        </w:rPr>
+        <w:t>RF006 –Excluir Cadastro</w:t>
+      </w:r>
+    </w:p>
+    <w:p>
+      <w:pPr>
+        <w:jc w:val="both"/>
+      </w:pPr>
+      <w:r>
+        <w:t>Descrição: O sistema deve permitir que o usuário exclua um livro do acervo.</w:t>
+      </w:r>
+    </w:p>
+    <w:p>
+      <w:pPr>
+        <w:jc w:val="both"/>
+      </w:pPr>
+      <w:r>
+        <w:t>Prioridade: Média</w:t>
+      </w:r>
+    </w:p>
+    <w:p>
+      <w:pPr>
+        <w:jc w:val="both"/>
+      </w:pPr>
+      <w:r>
+        <w:t>Entrada:</w:t>
+      </w:r>
+    </w:p>
+    <w:p>
+      <w:pPr>
         <w:numPr>
           <w:ilvl w:val="0"/>
-          <w:numId w:val="12"/>
+          <w:numId w:val="7"/>
         </w:numPr>
-        <w:jc w:val="both"/>
-      </w:pPr>
-      <w:r>
-        <w:t xml:space="preserve">O Aluno com status de </w:t>
-      </w:r>
-      <w:proofErr w:type="spellStart"/>
-      <w:r>
-        <w:t>Login</w:t>
-      </w:r>
-      <w:proofErr w:type="spellEnd"/>
-      <w:r>
-        <w:t>.</w:t>
-      </w:r>
-    </w:p>
-    <w:p>
-      <w:pPr>
-        <w:pStyle w:val="PargrafodaLista"/>
+        <w:pBdr>
+          <w:top w:val="nil"/>
+          <w:left w:val="nil"/>
+          <w:bottom w:val="nil"/>
+          <w:right w:val="nil"/>
+          <w:between w:val="nil"/>
+        </w:pBdr>
+        <w:jc w:val="both"/>
+        <w:rPr>
+          <w:color w:val="000000"/>
+        </w:rPr>
+      </w:pPr>
+      <w:r>
+        <w:rPr>
+          <w:color w:val="000000"/>
+        </w:rPr>
+        <w:t>Identificação do Cadastro a ser excluído (ID).</w:t>
+      </w:r>
+    </w:p>
+    <w:p>
+      <w:pPr>
+        <w:jc w:val="both"/>
+      </w:pPr>
+      <w:r>
+        <w:t>Processamento:</w:t>
+      </w:r>
+    </w:p>
+    <w:p>
+      <w:pPr>
         <w:numPr>
           <w:ilvl w:val="0"/>
-          <w:numId w:val="12"/>
+          <w:numId w:val="7"/>
         </w:numPr>
-        <w:jc w:val="both"/>
-      </w:pPr>
-      <w:r>
-        <w:t>Que seu cadastro foi alterado a um tempo.</w:t>
-      </w:r>
-    </w:p>
-    <w:p>
-      <w:pPr>
-        <w:pStyle w:val="PargrafodaLista"/>
-        <w:ind w:left="1429" w:firstLine="0"/>
-        <w:jc w:val="both"/>
-      </w:pPr>
-    </w:p>
-    <w:p>
-      <w:pPr>
-        <w:jc w:val="both"/>
-      </w:pPr>
-      <w:r>
-        <w:t>RF006 –Excluir Cadastro</w:t>
-      </w:r>
-    </w:p>
-    <w:p>
-      <w:pPr>
-        <w:jc w:val="both"/>
-      </w:pPr>
-      <w:r>
-        <w:t>Descrição: O sistema deve permitir que o usuário consiga excluir seu cadastro quando o mesmo quiser.</w:t>
-      </w:r>
-    </w:p>
-    <w:p>
-      <w:pPr>
-        <w:jc w:val="both"/>
-      </w:pPr>
-      <w:r>
-        <w:t>Prioridade Média</w:t>
-      </w:r>
-    </w:p>
-    <w:p>
-      <w:pPr>
-        <w:jc w:val="both"/>
-      </w:pPr>
-      <w:r>
-        <w:t>Entrada:</w:t>
-      </w:r>
-    </w:p>
-    <w:p>
-      <w:pPr>
-        <w:pStyle w:val="PargrafodaLista"/>
+        <w:pBdr>
+          <w:top w:val="nil"/>
+          <w:left w:val="nil"/>
+          <w:bottom w:val="nil"/>
+          <w:right w:val="nil"/>
+          <w:between w:val="nil"/>
+        </w:pBdr>
+        <w:jc w:val="both"/>
+        <w:rPr>
+          <w:color w:val="000000"/>
+        </w:rPr>
+      </w:pPr>
+      <w:r>
+        <w:rPr>
+          <w:color w:val="000000"/>
+        </w:rPr>
+        <w:t>O sistema deve verificar se há empréstimos ativos ou pendentes associados ao Cadastrado.</w:t>
+      </w:r>
+    </w:p>
+    <w:p>
+      <w:pPr>
         <w:numPr>
           <w:ilvl w:val="0"/>
-          <w:numId w:val="11"/>
+          <w:numId w:val="7"/>
         </w:numPr>
-        <w:jc w:val="both"/>
-      </w:pPr>
-      <w:proofErr w:type="spellStart"/>
-      <w:r>
-        <w:t>Login</w:t>
-      </w:r>
-      <w:proofErr w:type="spellEnd"/>
-      <w:r>
-        <w:t xml:space="preserve"> e Senha do Aluno.</w:t>
-      </w:r>
-    </w:p>
-    <w:p>
-      <w:pPr>
-        <w:pStyle w:val="PargrafodaLista"/>
+        <w:pBdr>
+          <w:top w:val="nil"/>
+          <w:left w:val="nil"/>
+          <w:bottom w:val="nil"/>
+          <w:right w:val="nil"/>
+          <w:between w:val="nil"/>
+        </w:pBdr>
+        <w:jc w:val="both"/>
+        <w:rPr>
+          <w:color w:val="000000"/>
+        </w:rPr>
+      </w:pPr>
+      <w:r>
+        <w:rPr>
+          <w:color w:val="000000"/>
+        </w:rPr>
+        <w:t xml:space="preserve">Se houver empréstimos associados, o sistema deve impedir a exclusão </w:t>
+      </w:r>
+      <w:r>
+        <w:rPr>
+          <w:color w:val="000000"/>
+        </w:rPr>
+        <w:t>do cadastro e informa-lo</w:t>
+      </w:r>
+      <w:r>
+        <w:rPr>
+          <w:color w:val="000000"/>
+        </w:rPr>
+        <w:t>.</w:t>
+      </w:r>
+    </w:p>
+    <w:p>
+      <w:pPr>
+        <w:jc w:val="both"/>
+      </w:pPr>
+      <w:r>
+        <w:t>Saída:</w:t>
+      </w:r>
+    </w:p>
+    <w:p>
+      <w:pPr>
         <w:numPr>
           <w:ilvl w:val="0"/>
-          <w:numId w:val="11"/>
+          <w:numId w:val="8"/>
         </w:numPr>
-        <w:jc w:val="both"/>
-      </w:pPr>
-      <w:r>
-        <w:t xml:space="preserve">Identificação do Aluno (CPF). </w:t>
-      </w:r>
-    </w:p>
-    <w:p>
-      <w:pPr>
-        <w:jc w:val="both"/>
-      </w:pPr>
-      <w:r>
-        <w:t xml:space="preserve">Processamento: </w:t>
-      </w:r>
-    </w:p>
-    <w:p>
-      <w:pPr>
-        <w:pStyle w:val="PargrafodaLista"/>
+        <w:pBdr>
+          <w:top w:val="nil"/>
+          <w:left w:val="nil"/>
+          <w:bottom w:val="nil"/>
+          <w:right w:val="nil"/>
+          <w:between w:val="nil"/>
+        </w:pBdr>
+        <w:jc w:val="both"/>
+        <w:rPr>
+          <w:color w:val="000000"/>
+        </w:rPr>
+      </w:pPr>
+      <w:r>
+        <w:rPr>
+          <w:color w:val="000000"/>
+        </w:rPr>
+        <w:t>Mensagem de sucesso ao excluir o Cadastro.</w:t>
+      </w:r>
+    </w:p>
+    <w:p>
+      <w:pPr>
         <w:numPr>
           <w:ilvl w:val="0"/>
-          <w:numId w:val="11"/>
+          <w:numId w:val="8"/>
         </w:numPr>
-        <w:jc w:val="both"/>
-      </w:pPr>
-      <w:r>
-        <w:t>O sistema deve verificar as informações se estão corretas.</w:t>
-      </w:r>
-    </w:p>
-    <w:p>
-      <w:pPr>
-        <w:pStyle w:val="PargrafodaLista"/>
-        <w:numPr>
-          <w:ilvl w:val="0"/>
-          <w:numId w:val="11"/>
-        </w:numPr>
-        <w:jc w:val="both"/>
-      </w:pPr>
-      <w:r>
-        <w:t>O sistema depois de verificar as informações.</w:t>
-      </w:r>
-    </w:p>
-    <w:p>
-      <w:pPr>
-        <w:pStyle w:val="PargrafodaLista"/>
-        <w:numPr>
-          <w:ilvl w:val="0"/>
-          <w:numId w:val="11"/>
-        </w:numPr>
-        <w:jc w:val="both"/>
-      </w:pPr>
-      <w:r>
-        <w:t>Perguntar se o mesmo quer realmente excluir seu cadastro.</w:t>
-      </w:r>
-    </w:p>
-    <w:p>
-      <w:pPr>
-        <w:jc w:val="both"/>
-      </w:pPr>
-      <w:r>
-        <w:t xml:space="preserve"> Saída:</w:t>
-      </w:r>
-    </w:p>
-    <w:p>
-      <w:pPr>
-        <w:pStyle w:val="PargrafodaLista"/>
-        <w:numPr>
-          <w:ilvl w:val="0"/>
-          <w:numId w:val="11"/>
-        </w:numPr>
-        <w:jc w:val="both"/>
-      </w:pPr>
-      <w:r>
-        <w:t>Mensagem que o cadastro foi excluído com sucesso.</w:t>
-      </w:r>
-    </w:p>
-    <w:p>
-      <w:pPr>
-        <w:pStyle w:val="PargrafodaLista"/>
-        <w:numPr>
-          <w:ilvl w:val="0"/>
-          <w:numId w:val="11"/>
-        </w:numPr>
-        <w:jc w:val="both"/>
-      </w:pPr>
-      <w:r>
-        <w:t>Mensagem que o Aluno agora pode criar um novo cadastro.</w:t>
-      </w:r>
-    </w:p>
-    <w:p>
-      <w:pPr>
-        <w:pStyle w:val="PargrafodaLista"/>
-        <w:numPr>
-          <w:ilvl w:val="0"/>
-          <w:numId w:val="11"/>
-        </w:numPr>
-        <w:jc w:val="both"/>
-      </w:pPr>
-      <w:r>
-        <w:t>Pós condição:</w:t>
-      </w:r>
-    </w:p>
-    <w:p>
-      <w:pPr>
-        <w:pStyle w:val="PargrafodaLista"/>
-        <w:numPr>
-          <w:ilvl w:val="0"/>
-          <w:numId w:val="12"/>
-        </w:numPr>
-        <w:jc w:val="both"/>
-      </w:pPr>
-      <w:r>
-        <w:t>Mostrar Status de que o mesmo não tem cadastro.</w:t>
-      </w:r>
-    </w:p>
-    <w:p>
-      <w:pPr>
-        <w:pStyle w:val="PargrafodaLista"/>
-        <w:numPr>
-          <w:ilvl w:val="0"/>
-          <w:numId w:val="12"/>
-        </w:numPr>
-        <w:jc w:val="both"/>
-      </w:pPr>
-      <w:r>
-        <w:lastRenderedPageBreak/>
-        <w:t xml:space="preserve">Se o mesmo gostaria de </w:t>
-      </w:r>
-      <w:proofErr w:type="gramStart"/>
-      <w:r>
-        <w:t>se Cadastrar</w:t>
-      </w:r>
-      <w:proofErr w:type="gramEnd"/>
-    </w:p>
-    <w:p>
-      <w:pPr>
-        <w:jc w:val="both"/>
-      </w:pPr>
-      <w:r>
-        <w:t>RF007 – Empréstimo de Livro</w:t>
-      </w:r>
-    </w:p>
-    <w:p>
-      <w:pPr>
-        <w:jc w:val="both"/>
-      </w:pPr>
-      <w:r>
-        <w:t>Descrição: O sistema deve permitir que o usuário registre o empréstimo de um ou mais livros para um aluno cadastrado.</w:t>
-      </w:r>
-    </w:p>
-    <w:p>
-      <w:pPr>
-        <w:jc w:val="both"/>
-      </w:pPr>
-      <w:r>
-        <w:t>Prioridade: Alta</w:t>
-      </w:r>
-    </w:p>
-    <w:p>
-      <w:pPr>
-        <w:jc w:val="both"/>
-      </w:pPr>
-      <w:r>
-        <w:t>Entrada:</w:t>
+        <w:pBdr>
+          <w:top w:val="nil"/>
+          <w:left w:val="nil"/>
+          <w:bottom w:val="nil"/>
+          <w:right w:val="nil"/>
+          <w:between w:val="nil"/>
+        </w:pBdr>
+        <w:jc w:val="both"/>
+        <w:rPr>
+          <w:color w:val="000000"/>
+        </w:rPr>
+      </w:pPr>
+      <w:r>
+        <w:rPr>
+          <w:color w:val="000000"/>
+        </w:rPr>
+        <w:t>Mensagem de erro caso existam empréstimos associados ao cadastrado impedindo a exclusão.</w:t>
+      </w:r>
+    </w:p>
+    <w:p>
+      <w:pPr>
+        <w:jc w:val="both"/>
+      </w:pPr>
+      <w:r>
+        <w:t>Pós-condição:</w:t>
       </w:r>
     </w:p>
     <w:p>
@@ -2856,7 +2919,51 @@
         <w:rPr>
           <w:color w:val="000000"/>
         </w:rPr>
-        <w:t>Identificação do aluno (número de matrícula).</w:t>
+        <w:t>O Cadastro deve ser removido da lista de acervo e não deve aparecer nas buscas e consultas.</w:t>
+      </w:r>
+    </w:p>
+    <w:p>
+      <w:pPr>
+        <w:jc w:val="both"/>
+        <w:rPr>
+          <w:b/>
+        </w:rPr>
+      </w:pPr>
+      <w:r>
+        <w:rPr>
+          <w:b/>
+        </w:rPr>
+        <w:t xml:space="preserve">2.2.7 </w:t>
+      </w:r>
+      <w:r>
+        <w:rPr>
+          <w:b/>
+        </w:rPr>
+        <w:t>RF007 – Empréstimo de Livro</w:t>
+      </w:r>
+    </w:p>
+    <w:p>
+      <w:pPr>
+        <w:jc w:val="both"/>
+      </w:pPr>
+      <w:r>
+        <w:t>Descrição: O sistema deve permitir que o usuário registre o empréstimo de um ou mais livros para um aluno cadastrado.</w:t>
+      </w:r>
+    </w:p>
+    <w:p>
+      <w:pPr>
+        <w:jc w:val="both"/>
+      </w:pPr>
+      <w:r>
+        <w:t>Prioridade: Alta</w:t>
+      </w:r>
+    </w:p>
+    <w:p>
+      <w:pPr>
+        <w:jc w:val="both"/>
+      </w:pPr>
+      <w:r>
+        <w:t>Entrada:</w:t>
       </w:r>
     </w:p>
     <w:p>
@@ -2881,21 +2988,7 @@
         <w:rPr>
           <w:color w:val="000000"/>
         </w:rPr>
-        <w:t xml:space="preserve">Identificação </w:t>
-      </w:r>
-      <w:proofErr w:type="gramStart"/>
-      <w:r>
-        <w:rPr>
-          <w:color w:val="000000"/>
-        </w:rPr>
-        <w:t>do(</w:t>
-      </w:r>
-      <w:proofErr w:type="gramEnd"/>
-      <w:r>
-        <w:rPr>
-          <w:color w:val="000000"/>
-        </w:rPr>
-        <w:t>s) livro(s) a ser(em) emprestado(s) (ID do livro).</w:t>
+        <w:t>Identificação do aluno (número de matrícula).</w:t>
       </w:r>
     </w:p>
     <w:p>
@@ -2920,7 +3013,21 @@
         <w:rPr>
           <w:color w:val="000000"/>
         </w:rPr>
-        <w:t>Data de início do empréstimo (obrigatória).</w:t>
+        <w:t xml:space="preserve">Identificação </w:t>
+      </w:r>
+      <w:proofErr w:type="gramStart"/>
+      <w:r>
+        <w:rPr>
+          <w:color w:val="000000"/>
+        </w:rPr>
+        <w:t>do(</w:t>
+      </w:r>
+      <w:proofErr w:type="gramEnd"/>
+      <w:r>
+        <w:rPr>
+          <w:color w:val="000000"/>
+        </w:rPr>
+        <w:t>s) livro(s) a ser(em) emprestado(s) (ID do livro).</w:t>
       </w:r>
     </w:p>
     <w:p>
@@ -2945,6 +3052,32 @@
         <w:rPr>
           <w:color w:val="000000"/>
         </w:rPr>
+        <w:t>Data de início do empréstimo (obrigatória).</w:t>
+      </w:r>
+    </w:p>
+    <w:p>
+      <w:pPr>
+        <w:numPr>
+          <w:ilvl w:val="0"/>
+          <w:numId w:val="9"/>
+        </w:numPr>
+        <w:pBdr>
+          <w:top w:val="nil"/>
+          <w:left w:val="nil"/>
+          <w:bottom w:val="nil"/>
+          <w:right w:val="nil"/>
+          <w:between w:val="nil"/>
+        </w:pBdr>
+        <w:jc w:val="both"/>
+        <w:rPr>
+          <w:color w:val="000000"/>
+        </w:rPr>
+      </w:pPr>
+      <w:r>
+        <w:rPr>
+          <w:color w:val="000000"/>
+        </w:rPr>
+        <w:lastRenderedPageBreak/>
         <w:t>Data prevista de devolução.</w:t>
       </w:r>
     </w:p>
@@ -3305,26 +3438,16 @@
       <w:pPr>
         <w:jc w:val="both"/>
       </w:pPr>
-    </w:p>
-    <w:p>
-      <w:pPr>
-        <w:jc w:val="both"/>
-      </w:pPr>
-    </w:p>
-    <w:p>
-      <w:pPr>
-        <w:jc w:val="both"/>
-      </w:pPr>
-    </w:p>
-    <w:p>
-      <w:pPr>
-        <w:jc w:val="both"/>
-      </w:pPr>
       <w:r>
         <w:t>3 DIAGRAMAS DO SISTEMA</w:t>
       </w:r>
     </w:p>
     <w:p>
+      <w:r>
+        <w:t>Os diagramas de sistema são fundamentais para os programadores, uma vez que proporcionam uma visão nítida da arquitetura e das interações entre os componentes. Eles aprimoram a comunicação entre equipes, auxiliam na detecção de questões de design e tornam o processo de desenvolvimento mais estruturado, minimizando falhas na execução.</w:t>
+      </w:r>
+    </w:p>
+    <w:p>
       <w:pPr>
         <w:jc w:val="both"/>
       </w:pPr>
@@ -3338,12 +3461,59 @@
       </w:r>
     </w:p>
     <w:p>
-      <w:pPr>
-        <w:jc w:val="both"/>
-      </w:pPr>
-      <w:r>
-        <w:t>A escrita deve ser direcionada para a importância do diagrama de classe para o sistema/ programador e inserir a imagem</w:t>
-      </w:r>
+      <w:r>
+        <w:pict>
+          <v:shapetype id="_x0000_t75" coordsize="21600,21600" o:spt="75" o:preferrelative="t" path="m@4@5l@4@11@9@11@9@5xe" filled="f" stroked="f">
+            <v:stroke joinstyle="miter"/>
+            <v:formulas>
+              <v:f eqn="if lineDrawn pixelLineWidth 0"/>
+              <v:f eqn="sum @0 1 0"/>
+              <v:f eqn="sum 0 0 @1"/>
+              <v:f eqn="prod @2 1 2"/>
+              <v:f eqn="prod @3 21600 pixelWidth"/>
+              <v:f eqn="prod @3 21600 pixelHeight"/>
+              <v:f eqn="sum @0 0 1"/>
+              <v:f eqn="prod @6 1 2"/>
+              <v:f eqn="prod @7 21600 pixelWidth"/>
+              <v:f eqn="sum @8 21600 0"/>
+              <v:f eqn="prod @7 21600 pixelHeight"/>
+              <v:f eqn="sum @10 21600 0"/>
+            </v:formulas>
+            <v:path o:extrusionok="f" gradientshapeok="t" o:connecttype="rect"/>
+            <o:lock v:ext="edit" aspectratio="t"/>
+          </v:shapetype>
+          <v:shape id="_x0000_i1025" type="#_x0000_t75" style="width:399.45pt;height:136.5pt">
+            <v:imagedata r:id="rId8" o:title="Diagrama de Classe"/>
+          </v:shape>
+        </w:pict>
+      </w:r>
+      <w:r>
+        <w:t>O diagrama de classes é cr</w:t>
+      </w:r>
+      <w:r>
+        <w:t>ucial para os programadores de Back-</w:t>
+      </w:r>
+      <w:proofErr w:type="spellStart"/>
+      <w:r>
+        <w:t>E</w:t>
+      </w:r>
+      <w:r>
+        <w:t>nd</w:t>
+      </w:r>
+      <w:proofErr w:type="spellEnd"/>
+      <w:r>
+        <w:t>, uma vez que estabelece a estrutura do sistema, abrangendo classes, atributos e métodos. Ele auxilia na estruturação da lógica empresarial e simplifica a execução e manutenção do código.</w:t>
+      </w:r>
+    </w:p>
+    <w:p>
+      <w:pPr>
+        <w:jc w:val="both"/>
+      </w:pPr>
+    </w:p>
+    <w:p>
+      <w:pPr>
+        <w:jc w:val="both"/>
+      </w:pPr>
     </w:p>
     <w:p>
       <w:pPr>
@@ -3394,6 +3564,7 @@
         <w:jc w:val="both"/>
       </w:pPr>
       <w:r>
+        <w:lastRenderedPageBreak/>
         <w:t>Deve citar sobre os scripts e relatar a função de cada um e inserir ele na documentação.</w:t>
       </w:r>
     </w:p>
@@ -3406,47 +3577,50 @@
       <w:pPr>
         <w:jc w:val="both"/>
       </w:pPr>
-    </w:p>
-    <w:p>
-      <w:pPr>
-        <w:jc w:val="both"/>
-      </w:pPr>
-    </w:p>
-    <w:p>
-      <w:pPr>
-        <w:jc w:val="both"/>
-      </w:pPr>
-    </w:p>
-    <w:p>
-      <w:pPr>
-        <w:ind w:firstLine="0"/>
-        <w:jc w:val="both"/>
-      </w:pPr>
-    </w:p>
-    <w:p>
-      <w:pPr>
-        <w:jc w:val="both"/>
-      </w:pPr>
-    </w:p>
-    <w:p>
-      <w:pPr>
-        <w:jc w:val="both"/>
-      </w:pPr>
-    </w:p>
-    <w:p>
-      <w:pPr>
-        <w:jc w:val="both"/>
-      </w:pPr>
-    </w:p>
-    <w:p>
-      <w:pPr>
-        <w:jc w:val="both"/>
-      </w:pPr>
-    </w:p>
-    <w:p>
-      <w:pPr>
-        <w:jc w:val="both"/>
-      </w:pPr>
+      <w:r>
+        <w:pict>
+          <v:shape id="_x0000_i1026" type="#_x0000_t75" style="width:453.3pt;height:235.4pt">
+            <v:imagedata r:id="rId9" o:title="print der correto"/>
+          </v:shape>
+        </w:pict>
+      </w:r>
+    </w:p>
+    <w:p>
+      <w:pPr>
+        <w:ind w:left="709" w:firstLine="0"/>
+      </w:pPr>
+      <w:r>
+        <w:t>O Diagrama Entidade-Relacionamento (DER) é crucial para a modelagem de dados, uma vez que ilustra as entidades, seus atributos e as interações entre elas. Isso simplifica a organização e a organização das bases de dados.</w:t>
+      </w:r>
+    </w:p>
+    <w:p>
+      <w:pPr>
+        <w:ind w:left="709" w:firstLine="0"/>
+      </w:pPr>
+    </w:p>
+    <w:p>
+      <w:pPr>
+        <w:ind w:left="709" w:firstLine="0"/>
+      </w:pPr>
+      <w:r>
+        <w:t xml:space="preserve">O </w:t>
+      </w:r>
+      <w:proofErr w:type="spellStart"/>
+      <w:r>
+        <w:t>PostgreSQL</w:t>
+      </w:r>
+      <w:proofErr w:type="spellEnd"/>
+      <w:r>
+        <w:t xml:space="preserve"> é um sistema de gerenciamento de banco de dados orientado a objetos, reconhecido pela sua capacidade de expansão e aderência aos padrões SQL. Ele proporciona compatibilidade com várias categorias de dados, extensões e operações ACID. A interface gráfica </w:t>
+      </w:r>
+      <w:proofErr w:type="spellStart"/>
+      <w:r>
+        <w:t>PgAdmin</w:t>
+      </w:r>
+      <w:proofErr w:type="spellEnd"/>
+      <w:r>
+        <w:t xml:space="preserve"> simplifica a gestão, possibilitando a gestão, visualização e alteração de bases de dados de maneira simples e intuitiva.</w:t>
+      </w:r>
     </w:p>
     <w:p>
       <w:pPr>
@@ -3524,11 +3698,9 @@
       <w:r>
         <w:t xml:space="preserve">Explica o que é </w:t>
       </w:r>
-      <w:proofErr w:type="gramStart"/>
-      <w:r>
-        <w:t>rota ,</w:t>
-      </w:r>
-      <w:proofErr w:type="gramEnd"/>
+      <w:r>
+        <w:t>rota,</w:t>
+      </w:r>
       <w:r>
         <w:t xml:space="preserve"> lembrando que nada nesse documento deve ser tratado como pergunta e resposta, cabe a contextualização ou o termo dissertação. </w:t>
       </w:r>
@@ -3800,6 +3972,7 @@
         <w:jc w:val="both"/>
       </w:pPr>
       <w:r>
+        <w:lastRenderedPageBreak/>
         <w:t>5 INTERFACE E EXPERIÊNCIA DO USUÁRIO</w:t>
       </w:r>
     </w:p>
@@ -3994,6 +4167,7 @@
         <w:jc w:val="both"/>
       </w:pPr>
       <w:r>
+        <w:lastRenderedPageBreak/>
         <w:t>BIBLIOGRAFIA</w:t>
       </w:r>
     </w:p>
@@ -4142,7 +4316,7 @@
       </w:pPr>
     </w:p>
     <w:sectPr>
-      <w:headerReference w:type="default" r:id="rId8"/>
+      <w:headerReference w:type="default" r:id="rId10"/>
       <w:pgSz w:w="11906" w:h="16838"/>
       <w:pgMar w:top="1701" w:right="1134" w:bottom="1134" w:left="1701" w:header="709" w:footer="709" w:gutter="0"/>
       <w:pgNumType w:start="1"/>
@@ -6571,7 +6745,7 @@
 </file>
 
 <file path=customXml/itemProps1.xml><?xml version="1.0" encoding="utf-8"?>
-<ds:datastoreItem xmlns:ds="http://schemas.openxmlformats.org/officeDocument/2006/customXml" ds:itemID="{40B422A9-2F1B-4D9F-9546-2AC5FBE6AA2A}">
+<ds:datastoreItem xmlns:ds="http://schemas.openxmlformats.org/officeDocument/2006/customXml" ds:itemID="{522536B4-7CDE-47C7-88BF-26CBB115A322}">
   <ds:schemaRefs>
     <ds:schemaRef ds:uri="http://schemas.openxmlformats.org/officeDocument/2006/bibliography"/>
   </ds:schemaRefs>

</xml_diff>